<commit_message>
description mit problem description ergänzt
</commit_message>
<xml_diff>
--- a/Project_description_template.docx
+++ b/Project_description_template.docx
@@ -200,14 +200,7 @@
           <w:color w:val="auto"/>
           <w:lang w:val="de-AT"/>
         </w:rPr>
-        <w:t xml:space="preserve">, Dominik, </w:t>
-      </w:r>
-      <w:r>
-        <w:rPr>
-          <w:color w:val="auto"/>
-          <w:lang w:val="de-AT"/>
-        </w:rPr>
-        <w:t>if24b161@technikum-wien.at</w:t>
+        <w:t>, Dominik, if24b161@technikum-wien.at</w:t>
       </w:r>
     </w:p>
     <w:p>
@@ -321,9 +314,48 @@
     <w:p>
       <w:pPr>
         <w:rPr>
-          <w:lang w:val="en-US"/>
-        </w:rPr>
-      </w:pPr>
+          <w:lang w:val="de-AT"/>
+        </w:rPr>
+      </w:pPr>
+      <w:r>
+        <w:rPr>
+          <w:lang w:val="de-AT"/>
+        </w:rPr>
+        <w:t>Da</w:t>
+      </w:r>
+      <w:r>
+        <w:rPr>
+          <w:lang w:val="de-AT"/>
+        </w:rPr>
+        <w:t>s Studententeam braucht Abwechslung in den Pausen zwischen den Vorlesungen, und benötigt eine neue Interpretation von einem klassischen Spiel.</w:t>
+      </w:r>
+    </w:p>
+    <w:p>
+      <w:pPr>
+        <w:rPr>
+          <w:lang w:val="de-AT"/>
+        </w:rPr>
+      </w:pPr>
+      <w:r>
+        <w:rPr>
+          <w:lang w:val="de-AT"/>
+        </w:rPr>
+        <w:t xml:space="preserve">Unser Team möchte neue Erfahrungen im Bereich Spielentwicklung und Game </w:t>
+      </w:r>
+      <w:proofErr w:type="spellStart"/>
+      <w:r>
+        <w:rPr>
+          <w:lang w:val="de-AT"/>
+        </w:rPr>
+        <w:t>Engines</w:t>
+      </w:r>
+      <w:proofErr w:type="spellEnd"/>
+      <w:r>
+        <w:rPr>
+          <w:lang w:val="de-AT"/>
+        </w:rPr>
+        <w:t xml:space="preserve"> sammeln.</w:t>
+      </w:r>
     </w:p>
     <w:p>
       <w:pPr>
@@ -349,8 +381,19 @@
           <w:szCs w:val="32"/>
           <w:lang w:val="de-AT"/>
         </w:rPr>
-        <w:t>Solution description</w:t>
-      </w:r>
+        <w:t xml:space="preserve">Solution </w:t>
+      </w:r>
+      <w:proofErr w:type="spellStart"/>
+      <w:r>
+        <w:rPr>
+          <w:rFonts w:asciiTheme="minorHAnsi" w:hAnsiTheme="minorHAnsi" w:cstheme="minorHAnsi"/>
+          <w:sz w:val="32"/>
+          <w:szCs w:val="32"/>
+          <w:lang w:val="de-AT"/>
+        </w:rPr>
+        <w:t>description</w:t>
+      </w:r>
+      <w:proofErr w:type="spellEnd"/>
     </w:p>
     <w:p>
       <w:pPr>
@@ -524,13 +567,7 @@
         <w:rPr>
           <w:lang w:val="en-US"/>
         </w:rPr>
-        <w:t>Godot game engin</w:t>
-      </w:r>
-      <w:r>
-        <w:rPr>
-          <w:lang w:val="en-US"/>
-        </w:rPr>
-        <w:t>e</w:t>
+        <w:t>Godot game engine</w:t>
       </w:r>
     </w:p>
     <w:p>

</xml_diff>